<commit_message>
Update project styling. Update MSF templates.
</commit_message>
<xml_diff>
--- a/Ldshake/mod/lds/templates/docx/01_ActivityAnalysisTemplate.docx
+++ b/Ldshake/mod/lds/templates/docx/01_ActivityAnalysisTemplate.docx
@@ -11,6 +11,60 @@
           <w:sz w:val="28"/>
         </w:rPr>
         <w:t>Activity Analysis Questionnaire</w:t>
+      </w:r>
+      <w:r>
+        <w:rPr>
+          <w:rFonts w:ascii="Arial" w:eastAsia="Arial" w:hAnsi="Arial" w:cs="Arial"/>
+          <w:noProof/>
+        </w:rPr>
+        <w:drawing>
+          <wp:inline distT="0" distB="0" distL="0" distR="0" wp14:anchorId="2ACD9949" wp14:editId="2C7E44FC">
+            <wp:extent cx="91440" cy="91440"/>
+            <wp:effectExtent l="0" t="0" r="3810" b="3810"/>
+            <wp:docPr id="3" name="Picture 3"/>
+            <wp:cNvGraphicFramePr>
+              <a:graphicFrameLocks xmlns:a="http://schemas.openxmlformats.org/drawingml/2006/main" noChangeAspect="1"/>
+            </wp:cNvGraphicFramePr>
+            <a:graphic xmlns:a="http://schemas.openxmlformats.org/drawingml/2006/main">
+              <a:graphicData uri="http://schemas.openxmlformats.org/drawingml/2006/picture">
+                <pic:pic xmlns:pic="http://schemas.openxmlformats.org/drawingml/2006/picture">
+                  <pic:nvPicPr>
+                    <pic:cNvPr id="0" name="Picture 2"/>
+                    <pic:cNvPicPr>
+                      <a:picLocks noChangeAspect="1" noChangeArrowheads="1"/>
+                    </pic:cNvPicPr>
+                  </pic:nvPicPr>
+                  <pic:blipFill>
+                    <a:blip r:embed="rId6">
+                      <a:extLst>
+                        <a:ext uri="{28A0092B-C50C-407E-A947-70E740481C1C}">
+                          <a14:useLocalDpi xmlns:a14="http://schemas.microsoft.com/office/drawing/2010/main" val="0"/>
+                        </a:ext>
+                      </a:extLst>
+                    </a:blip>
+                    <a:srcRect/>
+                    <a:stretch>
+                      <a:fillRect/>
+                    </a:stretch>
+                  </pic:blipFill>
+                  <pic:spPr bwMode="auto">
+                    <a:xfrm>
+                      <a:off x="0" y="0"/>
+                      <a:ext cx="91440" cy="91440"/>
+                    </a:xfrm>
+                    <a:prstGeom prst="rect">
+                      <a:avLst/>
+                    </a:prstGeom>
+                    <a:noFill/>
+                    <a:ln>
+                      <a:noFill/>
+                    </a:ln>
+                  </pic:spPr>
+                </pic:pic>
+              </a:graphicData>
+            </a:graphic>
+          </wp:inline>
+        </w:drawing>
       </w:r>
     </w:p>
     <w:p/>
@@ -1046,8 +1100,6 @@
     <w:p/>
     <w:p/>
     <w:p/>
-    <w:p/>
-    <w:p/>
     <w:tbl>
       <w:tblPr>
         <w:tblStyle w:val="a1"/>
@@ -1082,6 +1134,7 @@
                 <w:color w:val="999999"/>
                 <w:sz w:val="22"/>
               </w:rPr>
+              <w:lastRenderedPageBreak/>
               <w:t>Id</w:t>
             </w:r>
           </w:p>
@@ -1497,6 +1550,7 @@
                 <w:rFonts w:ascii="Arial" w:eastAsia="Arial" w:hAnsi="Arial" w:cs="Arial"/>
                 <w:sz w:val="22"/>
               </w:rPr>
+              <w:lastRenderedPageBreak/>
               <w:t>Id</w:t>
             </w:r>
           </w:p>
@@ -1907,6 +1961,7 @@
                 <w:rFonts w:ascii="Arial" w:eastAsia="Arial" w:hAnsi="Arial" w:cs="Arial"/>
                 <w:sz w:val="22"/>
               </w:rPr>
+              <w:lastRenderedPageBreak/>
               <w:t>4.3</w:t>
             </w:r>
           </w:p>
@@ -2062,14 +2117,6 @@
         </w:tc>
       </w:tr>
     </w:tbl>
-    <w:p/>
-    <w:p/>
-    <w:p/>
-    <w:p/>
-    <w:p/>
-    <w:p/>
-    <w:p/>
-    <w:p/>
     <w:p/>
     <w:p/>
     <w:p/>
@@ -2542,14 +2589,17 @@
         </w:tc>
       </w:tr>
     </w:tbl>
-    <w:p/>
+    <w:p>
+      <w:bookmarkStart w:id="0" w:name="_GoBack"/>
+      <w:bookmarkEnd w:id="0"/>
+    </w:p>
     <w:sectPr>
-      <w:headerReference w:type="even" r:id="rId6"/>
-      <w:headerReference w:type="default" r:id="rId7"/>
-      <w:footerReference w:type="even" r:id="rId8"/>
-      <w:footerReference w:type="default" r:id="rId9"/>
-      <w:headerReference w:type="first" r:id="rId10"/>
-      <w:footerReference w:type="first" r:id="rId11"/>
+      <w:headerReference w:type="even" r:id="rId7"/>
+      <w:headerReference w:type="default" r:id="rId8"/>
+      <w:footerReference w:type="even" r:id="rId9"/>
+      <w:footerReference w:type="default" r:id="rId10"/>
+      <w:headerReference w:type="first" r:id="rId11"/>
+      <w:footerReference w:type="first" r:id="rId12"/>
       <w:pgSz w:w="16838" w:h="11906"/>
       <w:pgMar w:top="1701" w:right="1418" w:bottom="1701" w:left="1418" w:header="708" w:footer="708" w:gutter="0"/>
       <w:cols w:space="708"/>
@@ -2609,7 +2659,7 @@
       <w:rPr>
         <w:noProof/>
       </w:rPr>
-      <w:t>1</w:t>
+      <w:t>6</w:t>
     </w:r>
     <w:r>
       <w:fldChar w:fldCharType="end"/>
@@ -2728,8 +2778,6 @@
         </wp:inline>
       </w:drawing>
     </w:r>
-    <w:bookmarkStart w:id="0" w:name="_GoBack"/>
-    <w:bookmarkEnd w:id="0"/>
   </w:p>
 </w:hdr>
 </file>

</xml_diff>